<commit_message>
izmena mog log fajla
</commit_message>
<xml_diff>
--- a/3.faza/Log_inspektora1.docx
+++ b/3.faza/Log_inspektora1.docx
@@ -3141,15 +3141,7 @@
             </w:r>
             <w:proofErr w:type="spellStart"/>
             <w:r>
-              <w:t>potrebno</w:t>
-            </w:r>
-            <w:proofErr w:type="spellEnd"/>
-            <w:r>
-              <w:t xml:space="preserve"> je da </w:t>
-            </w:r>
-            <w:proofErr w:type="spellStart"/>
-            <w:r>
-              <w:t>postoji</w:t>
+              <w:t>nije</w:t>
             </w:r>
             <w:proofErr w:type="spellEnd"/>
             <w:r>
@@ -3157,7 +3149,7 @@
             </w:r>
             <w:proofErr w:type="spellStart"/>
             <w:r>
-              <w:t>dugme</w:t>
+              <w:t>odredjeno</w:t>
             </w:r>
             <w:proofErr w:type="spellEnd"/>
             <w:r>
@@ -3165,7 +3157,7 @@
             </w:r>
             <w:proofErr w:type="spellStart"/>
             <w:r>
-              <w:t>kojim</w:t>
+              <w:t>cime</w:t>
             </w:r>
             <w:proofErr w:type="spellEnd"/>
             <w:r>
@@ -3713,7 +3705,21 @@
             </w:r>
             <w:proofErr w:type="spellEnd"/>
             <w:r>
-              <w:t xml:space="preserve"> SSU document.</w:t>
+              <w:t xml:space="preserve"> SSU </w:t>
+            </w:r>
+            <w:proofErr w:type="spellStart"/>
+            <w:r>
+              <w:t>do</w:t>
+            </w:r>
+            <w:r>
+              <w:t>k</w:t>
+            </w:r>
+            <w:r>
+              <w:t>ument</w:t>
+            </w:r>
+            <w:proofErr w:type="spellEnd"/>
+            <w:r>
+              <w:t>.</w:t>
             </w:r>
           </w:p>
         </w:tc>

</xml_diff>

<commit_message>
finalna verzija log 1
</commit_message>
<xml_diff>
--- a/3.faza/Log_inspektora1.docx
+++ b/3.faza/Log_inspektora1.docx
@@ -65,14 +65,12 @@
               </w:rPr>
               <w:br w:type="page"/>
             </w:r>
-            <w:proofErr w:type="gramStart"/>
             <w:r>
               <w:rPr>
                 <w:sz w:val="16"/>
               </w:rPr>
               <w:t>ETF  Beograd</w:t>
             </w:r>
-            <w:proofErr w:type="gramEnd"/>
           </w:p>
         </w:tc>
         <w:tc>
@@ -134,22 +132,12 @@
                 <w:sz w:val="18"/>
               </w:rPr>
             </w:pPr>
-            <w:proofErr w:type="spellStart"/>
-            <w:proofErr w:type="gramStart"/>
             <w:r>
               <w:rPr>
                 <w:position w:val="6"/>
                 <w:sz w:val="22"/>
               </w:rPr>
-              <w:t>Strana</w:t>
-            </w:r>
-            <w:proofErr w:type="spellEnd"/>
-            <w:r>
-              <w:rPr>
-                <w:position w:val="6"/>
-                <w:sz w:val="22"/>
-              </w:rPr>
-              <w:t xml:space="preserve">  </w:t>
+              <w:t xml:space="preserve">Strana  </w:t>
             </w:r>
             <w:r>
               <w:rPr>
@@ -159,7 +147,6 @@
               </w:rPr>
               <w:t>1</w:t>
             </w:r>
-            <w:proofErr w:type="gramEnd"/>
             <w:r>
               <w:rPr>
                 <w:position w:val="6"/>
@@ -196,21 +183,12 @@
             </w:pPr>
             <w:bookmarkStart w:id="1" w:name="_Toc396809360"/>
             <w:bookmarkStart w:id="2" w:name="_Toc396809754"/>
-            <w:proofErr w:type="spellStart"/>
             <w:r>
               <w:rPr>
                 <w:b/>
                 <w:sz w:val="24"/>
               </w:rPr>
-              <w:t>Projekat</w:t>
-            </w:r>
-            <w:proofErr w:type="spellEnd"/>
-            <w:r>
-              <w:rPr>
-                <w:b/>
-                <w:sz w:val="24"/>
-              </w:rPr>
-              <w:t xml:space="preserve"> </w:t>
+              <w:t xml:space="preserve">Projekat </w:t>
             </w:r>
           </w:p>
         </w:tc>
@@ -265,7 +243,6 @@
                 <w:sz w:val="24"/>
               </w:rPr>
             </w:pPr>
-            <w:proofErr w:type="spellStart"/>
             <w:r>
               <w:rPr>
                 <w:b/>
@@ -273,7 +250,6 @@
               </w:rPr>
               <w:t>Podsistem</w:t>
             </w:r>
-            <w:proofErr w:type="spellEnd"/>
           </w:p>
         </w:tc>
         <w:tc>
@@ -389,23 +365,7 @@
                 <w:b/>
                 <w:sz w:val="24"/>
               </w:rPr>
-              <w:t>Modul(</w:t>
-            </w:r>
-            <w:proofErr w:type="spellStart"/>
-            <w:r>
-              <w:rPr>
-                <w:b/>
-                <w:sz w:val="24"/>
-              </w:rPr>
-              <w:t>i</w:t>
-            </w:r>
-            <w:proofErr w:type="spellEnd"/>
-            <w:r>
-              <w:rPr>
-                <w:b/>
-                <w:sz w:val="24"/>
-              </w:rPr>
-              <w:t>)</w:t>
+              <w:t>Modul(i)</w:t>
             </w:r>
           </w:p>
         </w:tc>
@@ -456,21 +416,12 @@
                 <w:sz w:val="24"/>
               </w:rPr>
             </w:pPr>
-            <w:proofErr w:type="spellStart"/>
             <w:r>
               <w:rPr>
                 <w:b/>
                 <w:sz w:val="24"/>
               </w:rPr>
-              <w:t>Naziv</w:t>
-            </w:r>
-            <w:proofErr w:type="spellEnd"/>
-            <w:r>
-              <w:rPr>
-                <w:b/>
-                <w:sz w:val="24"/>
-              </w:rPr>
-              <w:t xml:space="preserve"> doc</w:t>
+              <w:t>Naziv doc</w:t>
             </w:r>
           </w:p>
         </w:tc>
@@ -544,17 +495,8 @@
                 <w:b/>
                 <w:sz w:val="24"/>
               </w:rPr>
-              <w:t xml:space="preserve">Ime </w:t>
-            </w:r>
-            <w:proofErr w:type="spellStart"/>
-            <w:r>
-              <w:rPr>
-                <w:b/>
-                <w:sz w:val="24"/>
-              </w:rPr>
-              <w:t>Inspektora</w:t>
-            </w:r>
-            <w:proofErr w:type="spellEnd"/>
+              <w:t>Ime Inspektora</w:t>
+            </w:r>
           </w:p>
         </w:tc>
         <w:tc>
@@ -580,7 +522,6 @@
                 <w:sz w:val="24"/>
               </w:rPr>
             </w:pPr>
-            <w:proofErr w:type="spellStart"/>
             <w:r>
               <w:rPr>
                 <w:b/>
@@ -588,7 +529,6 @@
               </w:rPr>
               <w:t>Kod</w:t>
             </w:r>
-            <w:proofErr w:type="spellEnd"/>
           </w:p>
         </w:tc>
         <w:tc>
@@ -761,53 +701,12 @@
                 <w:sz w:val="24"/>
               </w:rPr>
             </w:pPr>
-            <w:proofErr w:type="spellStart"/>
             <w:r>
               <w:rPr>
                 <w:b/>
                 <w:sz w:val="24"/>
               </w:rPr>
-              <w:t>Uloga</w:t>
-            </w:r>
-            <w:proofErr w:type="spellEnd"/>
-            <w:r>
-              <w:rPr>
-                <w:b/>
-                <w:sz w:val="24"/>
-              </w:rPr>
-              <w:t xml:space="preserve"> u FR </w:t>
-            </w:r>
-            <w:proofErr w:type="spellStart"/>
-            <w:r>
-              <w:rPr>
-                <w:b/>
-                <w:sz w:val="24"/>
-              </w:rPr>
-              <w:t>procesu</w:t>
-            </w:r>
-            <w:proofErr w:type="spellEnd"/>
-            <w:r>
-              <w:rPr>
-                <w:b/>
-                <w:sz w:val="24"/>
-              </w:rPr>
-              <w:t xml:space="preserve"> (</w:t>
-            </w:r>
-            <w:proofErr w:type="spellStart"/>
-            <w:r>
-              <w:rPr>
-                <w:b/>
-                <w:sz w:val="24"/>
-              </w:rPr>
-              <w:t>oznaciti</w:t>
-            </w:r>
-            <w:proofErr w:type="spellEnd"/>
-            <w:r>
-              <w:rPr>
-                <w:b/>
-                <w:sz w:val="24"/>
-              </w:rPr>
-              <w:t xml:space="preserve">: </w:t>
+              <w:t xml:space="preserve">Uloga u FR procesu (oznaciti: </w:t>
             </w:r>
             <w:r>
               <w:rPr>
@@ -851,17 +750,8 @@
                 <w:b/>
                 <w:sz w:val="24"/>
               </w:rPr>
-              <w:t xml:space="preserve">Datum </w:t>
-            </w:r>
-            <w:proofErr w:type="spellStart"/>
-            <w:r>
-              <w:rPr>
-                <w:b/>
-                <w:sz w:val="24"/>
-              </w:rPr>
-              <w:t>prijema</w:t>
-            </w:r>
-            <w:proofErr w:type="spellEnd"/>
+              <w:t>Datum prijema</w:t>
+            </w:r>
           </w:p>
         </w:tc>
         <w:tc>
@@ -891,17 +781,8 @@
                 <w:b/>
                 <w:sz w:val="24"/>
               </w:rPr>
-              <w:t xml:space="preserve">Datum </w:t>
-            </w:r>
-            <w:proofErr w:type="spellStart"/>
-            <w:r>
-              <w:rPr>
-                <w:b/>
-                <w:sz w:val="24"/>
-              </w:rPr>
-              <w:t>zavrsetka</w:t>
-            </w:r>
-            <w:proofErr w:type="spellEnd"/>
+              <w:t>Datum zavrsetka</w:t>
+            </w:r>
           </w:p>
         </w:tc>
         <w:tc>
@@ -926,7 +807,6 @@
                 <w:sz w:val="24"/>
               </w:rPr>
             </w:pPr>
-            <w:proofErr w:type="spellStart"/>
             <w:r>
               <w:rPr>
                 <w:b/>
@@ -934,7 +814,6 @@
               </w:rPr>
               <w:t>Priprema</w:t>
             </w:r>
-            <w:proofErr w:type="spellEnd"/>
           </w:p>
         </w:tc>
       </w:tr>
@@ -993,16 +872,8 @@
               <w:rPr>
                 <w:sz w:val="24"/>
               </w:rPr>
-              <w:t xml:space="preserve"> </w:t>
-            </w:r>
-            <w:proofErr w:type="spellStart"/>
-            <w:r>
-              <w:rPr>
-                <w:sz w:val="24"/>
-              </w:rPr>
-              <w:t>Inspektor</w:t>
-            </w:r>
-            <w:proofErr w:type="spellEnd"/>
+              <w:t xml:space="preserve"> Inspektor</w:t>
+            </w:r>
           </w:p>
           <w:p>
             <w:pPr>
@@ -1030,37 +901,15 @@
               <w:rPr>
                 <w:sz w:val="24"/>
               </w:rPr>
-              <w:t xml:space="preserve"> </w:t>
-            </w:r>
-            <w:proofErr w:type="spellStart"/>
-            <w:r>
-              <w:rPr>
-                <w:sz w:val="24"/>
-              </w:rPr>
-              <w:t>Zapisnic</w:t>
-            </w:r>
-            <w:proofErr w:type="spellEnd"/>
-            <w:r>
-              <w:rPr>
-                <w:sz w:val="24"/>
-              </w:rPr>
-              <w:t>.</w:t>
+              <w:t xml:space="preserve"> Zapisnic.</w:t>
             </w:r>
             <w:r>
               <w:rPr>
                 <w:sz w:val="24"/>
               </w:rPr>
               <w:tab/>
-              <w:t xml:space="preserve">__ </w:t>
-            </w:r>
-            <w:proofErr w:type="spellStart"/>
-            <w:r>
-              <w:rPr>
-                <w:sz w:val="24"/>
-              </w:rPr>
-              <w:t>Posmatrac</w:t>
-            </w:r>
-            <w:proofErr w:type="spellEnd"/>
+              <w:t>__ Posmatrac</w:t>
+            </w:r>
           </w:p>
         </w:tc>
         <w:tc>
@@ -1344,77 +1193,7 @@
               <w:rPr>
                 <w:sz w:val="24"/>
               </w:rPr>
-              <w:t xml:space="preserve">- </w:t>
-            </w:r>
-            <w:proofErr w:type="spellStart"/>
-            <w:r>
-              <w:rPr>
-                <w:sz w:val="24"/>
-              </w:rPr>
-              <w:t>Pripremljen</w:t>
-            </w:r>
-            <w:proofErr w:type="spellEnd"/>
-            <w:r>
-              <w:rPr>
-                <w:sz w:val="24"/>
-              </w:rPr>
-              <w:t xml:space="preserve"> </w:t>
-            </w:r>
-            <w:proofErr w:type="spellStart"/>
-            <w:r>
-              <w:rPr>
-                <w:sz w:val="24"/>
-              </w:rPr>
-              <w:t>sam</w:t>
-            </w:r>
-            <w:proofErr w:type="spellEnd"/>
-            <w:r>
-              <w:rPr>
-                <w:sz w:val="24"/>
-              </w:rPr>
-              <w:t xml:space="preserve"> za </w:t>
-            </w:r>
-            <w:proofErr w:type="spellStart"/>
-            <w:r>
-              <w:rPr>
-                <w:sz w:val="24"/>
-              </w:rPr>
-              <w:t>moju</w:t>
-            </w:r>
-            <w:proofErr w:type="spellEnd"/>
-            <w:r>
-              <w:rPr>
-                <w:sz w:val="24"/>
-              </w:rPr>
-              <w:t xml:space="preserve"> </w:t>
-            </w:r>
-            <w:proofErr w:type="spellStart"/>
-            <w:r>
-              <w:rPr>
-                <w:sz w:val="24"/>
-              </w:rPr>
-              <w:t>ulogu</w:t>
-            </w:r>
-            <w:proofErr w:type="spellEnd"/>
-            <w:r>
-              <w:rPr>
-                <w:sz w:val="24"/>
-              </w:rPr>
-              <w:t xml:space="preserve"> u FR </w:t>
-            </w:r>
-            <w:proofErr w:type="spellStart"/>
-            <w:r>
-              <w:rPr>
-                <w:sz w:val="24"/>
-              </w:rPr>
-              <w:t>procesu</w:t>
-            </w:r>
-            <w:proofErr w:type="spellEnd"/>
-            <w:r>
-              <w:rPr>
-                <w:sz w:val="24"/>
-              </w:rPr>
-              <w:t>:</w:t>
+              <w:t>- Pripremljen sam za moju ulogu u FR procesu:</w:t>
             </w:r>
             <w:r>
               <w:rPr>
@@ -1456,63 +1235,7 @@
               <w:rPr>
                 <w:sz w:val="24"/>
               </w:rPr>
-              <w:t xml:space="preserve">- </w:t>
-            </w:r>
-            <w:proofErr w:type="spellStart"/>
-            <w:r>
-              <w:rPr>
-                <w:sz w:val="24"/>
-              </w:rPr>
-              <w:t>Mislim</w:t>
-            </w:r>
-            <w:proofErr w:type="spellEnd"/>
-            <w:r>
-              <w:rPr>
-                <w:sz w:val="24"/>
-              </w:rPr>
-              <w:t xml:space="preserve"> da je </w:t>
-            </w:r>
-            <w:proofErr w:type="spellStart"/>
-            <w:r>
-              <w:rPr>
-                <w:sz w:val="24"/>
-              </w:rPr>
-              <w:t>ovaj</w:t>
-            </w:r>
-            <w:proofErr w:type="spellEnd"/>
-            <w:r>
-              <w:rPr>
-                <w:sz w:val="24"/>
-              </w:rPr>
-              <w:t xml:space="preserve"> </w:t>
-            </w:r>
-            <w:proofErr w:type="spellStart"/>
-            <w:r>
-              <w:rPr>
-                <w:sz w:val="24"/>
-              </w:rPr>
-              <w:t>proizvod</w:t>
-            </w:r>
-            <w:proofErr w:type="spellEnd"/>
-            <w:r>
-              <w:rPr>
-                <w:sz w:val="24"/>
-              </w:rPr>
-              <w:t xml:space="preserve"> </w:t>
-            </w:r>
-            <w:proofErr w:type="spellStart"/>
-            <w:r>
-              <w:rPr>
-                <w:sz w:val="24"/>
-              </w:rPr>
-              <w:t>spreman</w:t>
-            </w:r>
-            <w:proofErr w:type="spellEnd"/>
-            <w:r>
-              <w:rPr>
-                <w:sz w:val="24"/>
-              </w:rPr>
-              <w:t xml:space="preserve"> za FR:</w:t>
+              <w:t>- Mislim da je ovaj proizvod spreman za FR:</w:t>
             </w:r>
             <w:r>
               <w:rPr>
@@ -1554,63 +1277,7 @@
               <w:rPr>
                 <w:sz w:val="24"/>
               </w:rPr>
-              <w:t>- Re-</w:t>
-            </w:r>
-            <w:proofErr w:type="spellStart"/>
-            <w:r>
-              <w:rPr>
-                <w:sz w:val="24"/>
-              </w:rPr>
-              <w:t>inspekcija</w:t>
-            </w:r>
-            <w:proofErr w:type="spellEnd"/>
-            <w:r>
-              <w:rPr>
-                <w:sz w:val="24"/>
-              </w:rPr>
-              <w:t xml:space="preserve"> </w:t>
-            </w:r>
-            <w:proofErr w:type="spellStart"/>
-            <w:r>
-              <w:rPr>
-                <w:sz w:val="24"/>
-              </w:rPr>
-              <w:t>nakon</w:t>
-            </w:r>
-            <w:proofErr w:type="spellEnd"/>
-            <w:r>
-              <w:rPr>
-                <w:sz w:val="24"/>
-              </w:rPr>
-              <w:t xml:space="preserve"> </w:t>
-            </w:r>
-            <w:proofErr w:type="spellStart"/>
-            <w:r>
-              <w:rPr>
-                <w:sz w:val="24"/>
-              </w:rPr>
-              <w:t>ispravki</w:t>
-            </w:r>
-            <w:proofErr w:type="spellEnd"/>
-            <w:r>
-              <w:rPr>
-                <w:sz w:val="24"/>
-              </w:rPr>
-              <w:t xml:space="preserve"> je </w:t>
-            </w:r>
-            <w:proofErr w:type="spellStart"/>
-            <w:r>
-              <w:rPr>
-                <w:sz w:val="24"/>
-              </w:rPr>
-              <w:t>neophodna</w:t>
-            </w:r>
-            <w:proofErr w:type="spellEnd"/>
-            <w:r>
-              <w:rPr>
-                <w:sz w:val="24"/>
-              </w:rPr>
-              <w:t xml:space="preserve"> </w:t>
+              <w:t xml:space="preserve">- Re-inspekcija nakon ispravki je neophodna </w:t>
             </w:r>
             <w:r>
               <w:rPr>
@@ -1652,77 +1319,7 @@
               <w:rPr>
                 <w:sz w:val="24"/>
               </w:rPr>
-              <w:t xml:space="preserve">  (</w:t>
-            </w:r>
-            <w:proofErr w:type="gramStart"/>
-            <w:r>
-              <w:rPr>
-                <w:sz w:val="24"/>
-              </w:rPr>
-              <w:t>bice</w:t>
-            </w:r>
-            <w:proofErr w:type="gramEnd"/>
-            <w:r>
-              <w:rPr>
-                <w:sz w:val="24"/>
-              </w:rPr>
-              <w:t xml:space="preserve"> </w:t>
-            </w:r>
-            <w:proofErr w:type="spellStart"/>
-            <w:r>
-              <w:rPr>
-                <w:sz w:val="24"/>
-              </w:rPr>
-              <w:t>odluceno</w:t>
-            </w:r>
-            <w:proofErr w:type="spellEnd"/>
-            <w:r>
-              <w:rPr>
-                <w:sz w:val="24"/>
-              </w:rPr>
-              <w:t xml:space="preserve"> </w:t>
-            </w:r>
-            <w:proofErr w:type="spellStart"/>
-            <w:r>
-              <w:rPr>
-                <w:sz w:val="24"/>
-              </w:rPr>
-              <w:t>na</w:t>
-            </w:r>
-            <w:proofErr w:type="spellEnd"/>
-            <w:r>
-              <w:rPr>
-                <w:sz w:val="24"/>
-              </w:rPr>
-              <w:t xml:space="preserve"> </w:t>
-            </w:r>
-            <w:proofErr w:type="spellStart"/>
-            <w:r>
-              <w:rPr>
-                <w:sz w:val="24"/>
-              </w:rPr>
-              <w:t>kraju</w:t>
-            </w:r>
-            <w:proofErr w:type="spellEnd"/>
-            <w:r>
-              <w:rPr>
-                <w:sz w:val="24"/>
-              </w:rPr>
-              <w:t xml:space="preserve"> </w:t>
-            </w:r>
-            <w:proofErr w:type="spellStart"/>
-            <w:r>
-              <w:rPr>
-                <w:sz w:val="24"/>
-              </w:rPr>
-              <w:t>sastanka</w:t>
-            </w:r>
-            <w:proofErr w:type="spellEnd"/>
-            <w:r>
-              <w:rPr>
-                <w:sz w:val="24"/>
-              </w:rPr>
-              <w:t xml:space="preserve">) </w:t>
+              <w:t xml:space="preserve">  (bice odluceno na kraju sastanka) </w:t>
             </w:r>
             <w:r>
               <w:rPr>
@@ -1754,31 +1351,13 @@
                 <w:sz w:val="24"/>
               </w:rPr>
             </w:pPr>
-            <w:proofErr w:type="spellStart"/>
             <w:r>
               <w:rPr>
                 <w:b/>
                 <w:sz w:val="24"/>
               </w:rPr>
-              <w:t>Pregled</w:t>
-            </w:r>
-            <w:proofErr w:type="spellEnd"/>
-            <w:r>
-              <w:rPr>
-                <w:b/>
-                <w:sz w:val="24"/>
-              </w:rPr>
-              <w:t xml:space="preserve"> </w:t>
-            </w:r>
-            <w:proofErr w:type="spellStart"/>
-            <w:r>
-              <w:rPr>
-                <w:b/>
-                <w:sz w:val="24"/>
-              </w:rPr>
-              <w:t>defekata</w:t>
-            </w:r>
-            <w:proofErr w:type="spellEnd"/>
+              <w:t>Pregled defekata</w:t>
+            </w:r>
           </w:p>
         </w:tc>
       </w:tr>
@@ -1853,14 +1432,12 @@
                 <w:sz w:val="24"/>
               </w:rPr>
             </w:pPr>
-            <w:proofErr w:type="spellStart"/>
             <w:r>
               <w:rPr>
                 <w:sz w:val="24"/>
               </w:rPr>
               <w:t>Priprema</w:t>
             </w:r>
-            <w:proofErr w:type="spellEnd"/>
           </w:p>
         </w:tc>
         <w:tc>
@@ -1938,14 +1515,12 @@
                 <w:sz w:val="24"/>
               </w:rPr>
             </w:pPr>
-            <w:proofErr w:type="spellStart"/>
             <w:r>
               <w:rPr>
                 <w:sz w:val="24"/>
               </w:rPr>
               <w:t>Veci</w:t>
             </w:r>
-            <w:proofErr w:type="spellEnd"/>
           </w:p>
         </w:tc>
         <w:tc>
@@ -1971,7 +1546,7 @@
               <w:rPr>
                 <w:sz w:val="24"/>
               </w:rPr>
-              <w:t>2</w:t>
+              <w:t>1</w:t>
             </w:r>
           </w:p>
         </w:tc>
@@ -1998,7 +1573,7 @@
               <w:rPr>
                 <w:sz w:val="24"/>
               </w:rPr>
-              <w:t>2</w:t>
+              <w:t>1</w:t>
             </w:r>
           </w:p>
         </w:tc>
@@ -2081,7 +1656,7 @@
               <w:rPr>
                 <w:sz w:val="24"/>
               </w:rPr>
-              <w:t>2</w:t>
+              <w:t>3</w:t>
             </w:r>
           </w:p>
         </w:tc>
@@ -2109,7 +1684,7 @@
               <w:rPr>
                 <w:sz w:val="24"/>
               </w:rPr>
-              <w:t>2</w:t>
+              <w:t>3</w:t>
             </w:r>
           </w:p>
         </w:tc>
@@ -2160,14 +1735,12 @@
                 <w:sz w:val="24"/>
               </w:rPr>
             </w:pPr>
-            <w:proofErr w:type="spellStart"/>
             <w:r>
               <w:rPr>
                 <w:sz w:val="24"/>
               </w:rPr>
               <w:t>Otvoreni</w:t>
             </w:r>
-            <w:proofErr w:type="spellEnd"/>
           </w:p>
         </w:tc>
         <w:tc>
@@ -2261,7 +1834,6 @@
                 <w:sz w:val="24"/>
               </w:rPr>
             </w:pPr>
-            <w:proofErr w:type="spellStart"/>
             <w:r>
               <w:rPr>
                 <w:b/>
@@ -2269,7 +1841,6 @@
               </w:rPr>
               <w:t>Ukupno</w:t>
             </w:r>
-            <w:proofErr w:type="spellEnd"/>
           </w:p>
         </w:tc>
         <w:tc>
@@ -2350,7 +1921,6 @@
                 <w:sz w:val="24"/>
               </w:rPr>
             </w:pPr>
-            <w:proofErr w:type="spellStart"/>
             <w:r>
               <w:rPr>
                 <w:b/>
@@ -2358,7 +1928,6 @@
               </w:rPr>
               <w:t>Defekti</w:t>
             </w:r>
-            <w:proofErr w:type="spellEnd"/>
           </w:p>
         </w:tc>
       </w:tr>
@@ -2435,19 +2004,11 @@
                 <w:b/>
               </w:rPr>
             </w:pPr>
-            <w:proofErr w:type="spellStart"/>
             <w:r>
               <w:rPr>
                 <w:b/>
               </w:rPr>
-              <w:t>Lokacija</w:t>
-            </w:r>
-            <w:proofErr w:type="spellEnd"/>
-            <w:r>
-              <w:rPr>
-                <w:b/>
-              </w:rPr>
-              <w:t>(e)</w:t>
+              <w:t>Lokacija(e)</w:t>
             </w:r>
           </w:p>
         </w:tc>
@@ -2469,14 +2030,12 @@
                 <w:b/>
               </w:rPr>
             </w:pPr>
-            <w:proofErr w:type="spellStart"/>
             <w:r>
               <w:rPr>
                 <w:b/>
               </w:rPr>
               <w:t>Opis</w:t>
             </w:r>
-            <w:proofErr w:type="spellEnd"/>
           </w:p>
         </w:tc>
         <w:tc>
@@ -2499,14 +2058,12 @@
                 <w:b/>
               </w:rPr>
             </w:pPr>
-            <w:proofErr w:type="spellStart"/>
             <w:r>
               <w:rPr>
                 <w:b/>
               </w:rPr>
               <w:t>Veci</w:t>
             </w:r>
-            <w:proofErr w:type="spellEnd"/>
           </w:p>
         </w:tc>
         <w:tc>
@@ -2557,19 +2114,11 @@
                 <w:b/>
               </w:rPr>
             </w:pPr>
-            <w:proofErr w:type="spellStart"/>
             <w:r>
               <w:rPr>
                 <w:b/>
               </w:rPr>
-              <w:t>Otv</w:t>
-            </w:r>
-            <w:proofErr w:type="spellEnd"/>
-            <w:r>
-              <w:rPr>
-                <w:b/>
-              </w:rPr>
-              <w:t>.</w:t>
+              <w:t>Otv.</w:t>
             </w:r>
           </w:p>
         </w:tc>
@@ -2657,11 +2206,9 @@
             <w:pPr>
               <w:spacing w:before="40" w:after="40"/>
             </w:pPr>
-            <w:proofErr w:type="spellStart"/>
             <w:r>
               <w:t>SSU_Rezervacija_Karata</w:t>
             </w:r>
-            <w:proofErr w:type="spellEnd"/>
           </w:p>
         </w:tc>
         <w:tc>
@@ -2680,11 +2227,7 @@
               <w:spacing w:before="40" w:after="40"/>
             </w:pPr>
             <w:r>
-              <w:t xml:space="preserve">U </w:t>
-            </w:r>
-            <w:proofErr w:type="spellStart"/>
-            <w:r>
-              <w:t>t</w:t>
+              <w:t>U t</w:t>
             </w:r>
             <w:r>
               <w:t>ack</w:t>
@@ -2692,242 +2235,26 @@
             <w:r>
               <w:t>i</w:t>
             </w:r>
-            <w:proofErr w:type="spellEnd"/>
             <w:r>
               <w:t xml:space="preserve"> 2.2.</w:t>
             </w:r>
             <w:r>
-              <w:t xml:space="preserve">3 </w:t>
-            </w:r>
-            <w:proofErr w:type="spellStart"/>
-            <w:r>
-              <w:t>ako</w:t>
-            </w:r>
-            <w:proofErr w:type="spellEnd"/>
-            <w:r>
-              <w:t xml:space="preserve"> je </w:t>
-            </w:r>
-            <w:proofErr w:type="spellStart"/>
-            <w:r>
-              <w:t>korisnik</w:t>
-            </w:r>
-            <w:proofErr w:type="spellEnd"/>
-            <w:r>
-              <w:t xml:space="preserve"> </w:t>
-            </w:r>
-            <w:proofErr w:type="spellStart"/>
-            <w:r>
-              <w:t>izabrao</w:t>
-            </w:r>
-            <w:proofErr w:type="spellEnd"/>
-            <w:r>
-              <w:t xml:space="preserve"> </w:t>
-            </w:r>
-            <w:proofErr w:type="spellStart"/>
-            <w:r>
-              <w:t>opciju</w:t>
-            </w:r>
-            <w:proofErr w:type="spellEnd"/>
-            <w:r>
-              <w:t xml:space="preserve"> da </w:t>
-            </w:r>
-            <w:proofErr w:type="spellStart"/>
-            <w:r>
-              <w:t>preuzme</w:t>
-            </w:r>
-            <w:proofErr w:type="spellEnd"/>
-            <w:r>
-              <w:t xml:space="preserve"> </w:t>
-            </w:r>
-            <w:proofErr w:type="spellStart"/>
-            <w:r>
-              <w:t>i</w:t>
-            </w:r>
-            <w:proofErr w:type="spellEnd"/>
-            <w:r>
-              <w:t xml:space="preserve"> </w:t>
-            </w:r>
-            <w:proofErr w:type="spellStart"/>
-            <w:r>
-              <w:t>plati</w:t>
-            </w:r>
-            <w:proofErr w:type="spellEnd"/>
-            <w:r>
-              <w:t xml:space="preserve"> </w:t>
-            </w:r>
-            <w:proofErr w:type="spellStart"/>
-            <w:r>
-              <w:t>na</w:t>
-            </w:r>
-            <w:proofErr w:type="spellEnd"/>
-            <w:r>
-              <w:t xml:space="preserve"> </w:t>
-            </w:r>
-            <w:proofErr w:type="spellStart"/>
-            <w:r>
-              <w:t>prodajnom</w:t>
-            </w:r>
-            <w:proofErr w:type="spellEnd"/>
-            <w:r>
-              <w:t xml:space="preserve"> </w:t>
-            </w:r>
-            <w:proofErr w:type="spellStart"/>
-            <w:r>
-              <w:t>mestu</w:t>
-            </w:r>
-            <w:proofErr w:type="spellEnd"/>
-            <w:r>
-              <w:t xml:space="preserve"> </w:t>
-            </w:r>
-            <w:proofErr w:type="spellStart"/>
-            <w:r>
-              <w:t>nigde</w:t>
-            </w:r>
-            <w:proofErr w:type="spellEnd"/>
-            <w:r>
-              <w:t xml:space="preserve"> se ne </w:t>
-            </w:r>
-            <w:proofErr w:type="spellStart"/>
-            <w:r>
-              <w:t>prikazuj</w:t>
+              <w:t xml:space="preserve">3 ako je korisnik izabrao opciju da preuzme i plati na prodajnom mestu </w:t>
+            </w:r>
+            <w:r>
+              <w:t>nigde se ne prikazuj</w:t>
             </w:r>
             <w:r>
               <w:t>u</w:t>
             </w:r>
-            <w:proofErr w:type="spellEnd"/>
-            <w:r>
-              <w:t xml:space="preserve"> </w:t>
-            </w:r>
-            <w:proofErr w:type="spellStart"/>
-            <w:r>
-              <w:t>sva</w:t>
-            </w:r>
-            <w:proofErr w:type="spellEnd"/>
-            <w:r>
-              <w:t xml:space="preserve"> </w:t>
-            </w:r>
-            <w:proofErr w:type="spellStart"/>
-            <w:r>
-              <w:t>prodajna</w:t>
-            </w:r>
-            <w:proofErr w:type="spellEnd"/>
-            <w:r>
-              <w:t xml:space="preserve"> </w:t>
-            </w:r>
-            <w:proofErr w:type="spellStart"/>
-            <w:r>
-              <w:t>mesta</w:t>
-            </w:r>
-            <w:proofErr w:type="spellEnd"/>
-            <w:r>
-              <w:t xml:space="preserve"> </w:t>
-            </w:r>
-            <w:proofErr w:type="spellStart"/>
-            <w:r>
-              <w:t>na</w:t>
-            </w:r>
-            <w:proofErr w:type="spellEnd"/>
-            <w:r>
-              <w:t xml:space="preserve"> </w:t>
-            </w:r>
-            <w:proofErr w:type="spellStart"/>
-            <w:r>
-              <w:t>kojim</w:t>
-            </w:r>
-            <w:proofErr w:type="spellEnd"/>
-            <w:r>
-              <w:t xml:space="preserve"> </w:t>
-            </w:r>
-            <w:proofErr w:type="spellStart"/>
-            <w:r>
-              <w:t>korisnik</w:t>
-            </w:r>
-            <w:proofErr w:type="spellEnd"/>
-            <w:r>
-              <w:t xml:space="preserve"> </w:t>
-            </w:r>
-            <w:proofErr w:type="spellStart"/>
-            <w:r>
-              <w:t>može</w:t>
-            </w:r>
-            <w:proofErr w:type="spellEnd"/>
-            <w:r>
-              <w:t xml:space="preserve"> </w:t>
-            </w:r>
-            <w:proofErr w:type="spellStart"/>
-            <w:r>
-              <w:t>preuzeti</w:t>
-            </w:r>
-            <w:proofErr w:type="spellEnd"/>
-            <w:r>
-              <w:t xml:space="preserve"> </w:t>
-            </w:r>
-            <w:proofErr w:type="spellStart"/>
-            <w:r>
-              <w:t>kartu</w:t>
-            </w:r>
-            <w:proofErr w:type="spellEnd"/>
-            <w:r>
-              <w:t xml:space="preserve"> </w:t>
-            </w:r>
-            <w:proofErr w:type="spellStart"/>
-            <w:r>
-              <w:t>i</w:t>
-            </w:r>
-            <w:proofErr w:type="spellEnd"/>
-            <w:r>
-              <w:t xml:space="preserve"> </w:t>
-            </w:r>
-            <w:proofErr w:type="spellStart"/>
-            <w:r>
-              <w:t>rok</w:t>
-            </w:r>
-            <w:proofErr w:type="spellEnd"/>
-            <w:r>
-              <w:t xml:space="preserve"> do </w:t>
-            </w:r>
-            <w:proofErr w:type="spellStart"/>
-            <w:r>
-              <w:t>kog</w:t>
-            </w:r>
-            <w:proofErr w:type="spellEnd"/>
-            <w:r>
-              <w:t xml:space="preserve"> to mora </w:t>
-            </w:r>
-            <w:proofErr w:type="spellStart"/>
-            <w:r>
-              <w:t>uciniti</w:t>
-            </w:r>
-            <w:proofErr w:type="spellEnd"/>
-            <w:r>
-              <w:t xml:space="preserve"> </w:t>
-            </w:r>
-            <w:proofErr w:type="spellStart"/>
-            <w:r>
-              <w:t>kako</w:t>
-            </w:r>
-            <w:proofErr w:type="spellEnd"/>
-            <w:r>
-              <w:t xml:space="preserve"> </w:t>
-            </w:r>
-            <w:r>
-              <w:t xml:space="preserve">je </w:t>
-            </w:r>
-            <w:proofErr w:type="spellStart"/>
-            <w:r>
-              <w:t>navedeno</w:t>
-            </w:r>
-            <w:proofErr w:type="spellEnd"/>
-            <w:r>
-              <w:t xml:space="preserve"> u SSU </w:t>
-            </w:r>
-            <w:proofErr w:type="spellStart"/>
-            <w:r>
-              <w:t>dokumentu</w:t>
-            </w:r>
-            <w:proofErr w:type="spellEnd"/>
-            <w:r>
-              <w:t>.</w:t>
+            <w:r>
+              <w:t xml:space="preserve"> sva prodajna mesta na kojim korisnik može preuzeti kartu i rok do kog to mora uciniti kako </w:t>
+            </w:r>
+            <w:r>
+              <w:t>je navedeno</w:t>
+            </w:r>
+            <w:r>
+              <w:t xml:space="preserve"> u SSU dokumentu.</w:t>
             </w:r>
           </w:p>
         </w:tc>
@@ -2963,10 +2290,7 @@
               <w:jc w:val="both"/>
             </w:pPr>
             <w:r>
-              <w:t xml:space="preserve">    </w:t>
-            </w:r>
-            <w:r>
-              <w:t>X</w:t>
+              <w:t xml:space="preserve">   </w:t>
             </w:r>
           </w:p>
         </w:tc>
@@ -3001,6 +2325,9 @@
               <w:spacing w:before="40" w:after="40"/>
               <w:jc w:val="center"/>
             </w:pPr>
+            <w:r>
+              <w:t>X</w:t>
+            </w:r>
           </w:p>
         </w:tc>
         <w:tc>
@@ -3106,11 +2433,9 @@
             <w:pPr>
               <w:spacing w:before="40" w:after="40"/>
             </w:pPr>
-            <w:proofErr w:type="spellStart"/>
             <w:r>
               <w:t>SSU_Rezervacija_Karata</w:t>
             </w:r>
-            <w:proofErr w:type="spellEnd"/>
           </w:p>
         </w:tc>
         <w:tc>
@@ -3129,55 +2454,13 @@
               <w:spacing w:before="40" w:after="40"/>
             </w:pPr>
             <w:r>
-              <w:t xml:space="preserve">U </w:t>
-            </w:r>
-            <w:proofErr w:type="spellStart"/>
-            <w:r>
-              <w:t>tacki</w:t>
-            </w:r>
-            <w:proofErr w:type="spellEnd"/>
-            <w:r>
-              <w:t xml:space="preserve"> 2.2.4 </w:t>
-            </w:r>
-            <w:proofErr w:type="spellStart"/>
-            <w:r>
-              <w:t>nije</w:t>
-            </w:r>
-            <w:proofErr w:type="spellEnd"/>
-            <w:r>
-              <w:t xml:space="preserve"> </w:t>
-            </w:r>
-            <w:proofErr w:type="spellStart"/>
-            <w:r>
-              <w:t>odredjeno</w:t>
-            </w:r>
-            <w:proofErr w:type="spellEnd"/>
-            <w:r>
-              <w:t xml:space="preserve"> </w:t>
-            </w:r>
-            <w:proofErr w:type="spellStart"/>
-            <w:r>
-              <w:t>cime</w:t>
-            </w:r>
-            <w:proofErr w:type="spellEnd"/>
-            <w:r>
-              <w:t xml:space="preserve"> se </w:t>
-            </w:r>
-            <w:proofErr w:type="spellStart"/>
-            <w:r>
-              <w:t>potvrdjuje</w:t>
-            </w:r>
-            <w:proofErr w:type="spellEnd"/>
-            <w:r>
-              <w:t xml:space="preserve"> </w:t>
-            </w:r>
-            <w:proofErr w:type="spellStart"/>
-            <w:r>
-              <w:t>rezervacija</w:t>
-            </w:r>
-            <w:proofErr w:type="spellEnd"/>
-            <w:r>
-              <w:t>.</w:t>
+              <w:t xml:space="preserve">U tacki 2.2.4 </w:t>
+            </w:r>
+            <w:r>
+              <w:t xml:space="preserve">nije odredjeno cime se </w:t>
+            </w:r>
+            <w:r>
+              <w:t>potvrdjuje rezervacija.</w:t>
             </w:r>
           </w:p>
         </w:tc>
@@ -3376,95 +2659,7 @@
               <w:spacing w:before="40" w:after="40"/>
             </w:pPr>
             <w:r>
-              <w:t xml:space="preserve">U </w:t>
-            </w:r>
-            <w:proofErr w:type="spellStart"/>
-            <w:r>
-              <w:t>tacki</w:t>
-            </w:r>
-            <w:proofErr w:type="spellEnd"/>
-            <w:r>
-              <w:t xml:space="preserve"> 2.2.2 ne </w:t>
-            </w:r>
-            <w:proofErr w:type="spellStart"/>
-            <w:r>
-              <w:t>postoji</w:t>
-            </w:r>
-            <w:proofErr w:type="spellEnd"/>
-            <w:r>
-              <w:t xml:space="preserve"> polje u </w:t>
-            </w:r>
-            <w:proofErr w:type="spellStart"/>
-            <w:r>
-              <w:t>kome</w:t>
-            </w:r>
-            <w:proofErr w:type="spellEnd"/>
-            <w:r>
-              <w:t xml:space="preserve"> </w:t>
-            </w:r>
-            <w:proofErr w:type="spellStart"/>
-            <w:r>
-              <w:t>korsnik</w:t>
-            </w:r>
-            <w:proofErr w:type="spellEnd"/>
-            <w:r>
-              <w:t xml:space="preserve"> </w:t>
-            </w:r>
-            <w:proofErr w:type="spellStart"/>
-            <w:r>
-              <w:t>bira</w:t>
-            </w:r>
-            <w:proofErr w:type="spellEnd"/>
-            <w:r>
-              <w:t xml:space="preserve"> </w:t>
-            </w:r>
-            <w:proofErr w:type="spellStart"/>
-            <w:r>
-              <w:t>odredjeni</w:t>
-            </w:r>
-            <w:proofErr w:type="spellEnd"/>
-            <w:r>
-              <w:t xml:space="preserve"> </w:t>
-            </w:r>
-            <w:proofErr w:type="spellStart"/>
-            <w:r>
-              <w:t>broj</w:t>
-            </w:r>
-            <w:proofErr w:type="spellEnd"/>
-            <w:r>
-              <w:t xml:space="preserve"> </w:t>
-            </w:r>
-            <w:proofErr w:type="spellStart"/>
-            <w:r>
-              <w:t>karata</w:t>
-            </w:r>
-            <w:proofErr w:type="spellEnd"/>
-            <w:r>
-              <w:t xml:space="preserve"> koji on </w:t>
-            </w:r>
-            <w:proofErr w:type="spellStart"/>
-            <w:r>
-              <w:t>zeli</w:t>
-            </w:r>
-            <w:proofErr w:type="spellEnd"/>
-            <w:r>
-              <w:t xml:space="preserve"> da </w:t>
-            </w:r>
-            <w:proofErr w:type="spellStart"/>
-            <w:r>
-              <w:t>kupi</w:t>
-            </w:r>
-            <w:proofErr w:type="spellEnd"/>
-            <w:r>
-              <w:t xml:space="preserve"> za taj </w:t>
-            </w:r>
-            <w:proofErr w:type="spellStart"/>
-            <w:r>
-              <w:t>dogadjaj</w:t>
-            </w:r>
-            <w:proofErr w:type="spellEnd"/>
-            <w:r>
-              <w:t>.</w:t>
+              <w:t>U tacki 2.2.2 ne postoji polje u kome korsnik bira odredjeni broj karata koji on zeli da kupi za taj dogadjaj.</w:t>
             </w:r>
           </w:p>
         </w:tc>
@@ -3669,101 +2864,11 @@
               <w:spacing w:before="40" w:after="40"/>
             </w:pPr>
             <w:r>
-              <w:t xml:space="preserve">U </w:t>
-            </w:r>
-            <w:proofErr w:type="spellStart"/>
-            <w:r>
-              <w:t>sadrzaju</w:t>
-            </w:r>
-            <w:proofErr w:type="spellEnd"/>
-            <w:r>
-              <w:t xml:space="preserve"> </w:t>
-            </w:r>
-            <w:proofErr w:type="spellStart"/>
-            <w:r>
-              <w:t>pise</w:t>
-            </w:r>
-            <w:proofErr w:type="spellEnd"/>
-            <w:r>
-              <w:t xml:space="preserve"> da se u </w:t>
-            </w:r>
-            <w:proofErr w:type="spellStart"/>
-            <w:r>
-              <w:t>drugoj</w:t>
-            </w:r>
-            <w:proofErr w:type="spellEnd"/>
-            <w:r>
-              <w:t xml:space="preserve"> </w:t>
-            </w:r>
-            <w:proofErr w:type="spellStart"/>
-            <w:r>
-              <w:t>tacki</w:t>
-            </w:r>
-            <w:proofErr w:type="spellEnd"/>
-            <w:r>
-              <w:t xml:space="preserve"> </w:t>
-            </w:r>
-            <w:proofErr w:type="spellStart"/>
-            <w:r>
-              <w:t>radi</w:t>
-            </w:r>
-            <w:proofErr w:type="spellEnd"/>
-            <w:r>
-              <w:t xml:space="preserve"> o </w:t>
-            </w:r>
-            <w:proofErr w:type="spellStart"/>
-            <w:r>
-              <w:t>scenariju</w:t>
-            </w:r>
-            <w:proofErr w:type="spellEnd"/>
-            <w:r>
-              <w:t xml:space="preserve"> </w:t>
-            </w:r>
-            <w:proofErr w:type="spellStart"/>
-            <w:r>
-              <w:t>popunjavanja</w:t>
-            </w:r>
-            <w:proofErr w:type="spellEnd"/>
-            <w:r>
-              <w:t xml:space="preserve"> </w:t>
-            </w:r>
-            <w:proofErr w:type="spellStart"/>
-            <w:r>
-              <w:t>ankete</w:t>
-            </w:r>
-            <w:proofErr w:type="spellEnd"/>
-            <w:r>
-              <w:t xml:space="preserve"> a </w:t>
-            </w:r>
-            <w:proofErr w:type="spellStart"/>
-            <w:r>
-              <w:t>ne</w:t>
-            </w:r>
-            <w:proofErr w:type="spellEnd"/>
-            <w:r>
-              <w:t xml:space="preserve"> o </w:t>
-            </w:r>
-            <w:proofErr w:type="spellStart"/>
-            <w:r>
-              <w:t>scenariju</w:t>
-            </w:r>
-            <w:proofErr w:type="spellEnd"/>
-            <w:r>
-              <w:t xml:space="preserve"> </w:t>
-            </w:r>
-            <w:proofErr w:type="spellStart"/>
-            <w:r>
-              <w:t>kupovine</w:t>
-            </w:r>
-            <w:proofErr w:type="spellEnd"/>
-            <w:r>
-              <w:t xml:space="preserve"> </w:t>
-            </w:r>
-            <w:proofErr w:type="spellStart"/>
-            <w:r>
-              <w:t>karata</w:t>
-            </w:r>
-            <w:proofErr w:type="spellEnd"/>
+              <w:t>U sadrzaju pise da se u drugoj tacki radi o scenariju popunjavanja ankete</w:t>
+            </w:r>
+            <w:r>
+              <w:t xml:space="preserve"> a ne o scenariju kupovine karata</w:t>
+            </w:r>
             <w:r>
               <w:t>.</w:t>
             </w:r>
@@ -3883,6 +2988,9 @@
               <w:spacing w:before="40" w:after="40"/>
               <w:jc w:val="center"/>
             </w:pPr>
+            <w:r>
+              <w:t>X</w:t>
+            </w:r>
           </w:p>
         </w:tc>
       </w:tr>
@@ -3960,55 +3068,7 @@
               <w:spacing w:before="40" w:after="40"/>
             </w:pPr>
             <w:r>
-              <w:t xml:space="preserve">Ne </w:t>
-            </w:r>
-            <w:proofErr w:type="spellStart"/>
-            <w:r>
-              <w:t>postoji</w:t>
-            </w:r>
-            <w:proofErr w:type="spellEnd"/>
-            <w:r>
-              <w:t xml:space="preserve"> html </w:t>
-            </w:r>
-            <w:proofErr w:type="spellStart"/>
-            <w:r>
-              <w:t>stranica</w:t>
-            </w:r>
-            <w:proofErr w:type="spellEnd"/>
-            <w:r>
-              <w:t xml:space="preserve"> u </w:t>
-            </w:r>
-            <w:proofErr w:type="spellStart"/>
-            <w:r>
-              <w:t>ovom</w:t>
-            </w:r>
-            <w:proofErr w:type="spellEnd"/>
-            <w:r>
-              <w:t xml:space="preserve"> </w:t>
-            </w:r>
-            <w:proofErr w:type="spellStart"/>
-            <w:r>
-              <w:t>prototipu</w:t>
-            </w:r>
-            <w:proofErr w:type="spellEnd"/>
-            <w:r>
-              <w:t xml:space="preserve"> za </w:t>
-            </w:r>
-            <w:proofErr w:type="spellStart"/>
-            <w:r>
-              <w:t>ovaj</w:t>
-            </w:r>
-            <w:proofErr w:type="spellEnd"/>
-            <w:r>
-              <w:t xml:space="preserve"> SSU </w:t>
-            </w:r>
-            <w:proofErr w:type="spellStart"/>
-            <w:r>
-              <w:t>dokument</w:t>
-            </w:r>
-            <w:proofErr w:type="spellEnd"/>
-            <w:r>
-              <w:t>.</w:t>
+              <w:t>Ne postoji html stranica u ovom prototipu za ovaj SSU dokument.</w:t>
             </w:r>
           </w:p>
         </w:tc>
@@ -4205,95 +3265,10 @@
               <w:spacing w:before="40" w:after="40"/>
             </w:pPr>
             <w:r>
-              <w:t xml:space="preserve">U </w:t>
-            </w:r>
-            <w:proofErr w:type="spellStart"/>
-            <w:r>
-              <w:t>sadrzaju</w:t>
-            </w:r>
-            <w:proofErr w:type="spellEnd"/>
-            <w:r>
-              <w:t xml:space="preserve"> </w:t>
-            </w:r>
-            <w:proofErr w:type="spellStart"/>
-            <w:r>
-              <w:t>pise</w:t>
-            </w:r>
-            <w:proofErr w:type="spellEnd"/>
-            <w:r>
-              <w:t xml:space="preserve"> da se u </w:t>
-            </w:r>
-            <w:proofErr w:type="spellStart"/>
-            <w:r>
-              <w:t>drugoj</w:t>
-            </w:r>
-            <w:proofErr w:type="spellEnd"/>
-            <w:r>
-              <w:t xml:space="preserve"> </w:t>
-            </w:r>
-            <w:proofErr w:type="spellStart"/>
-            <w:r>
-              <w:t>tacki</w:t>
-            </w:r>
-            <w:proofErr w:type="spellEnd"/>
-            <w:r>
-              <w:t xml:space="preserve"> </w:t>
-            </w:r>
-            <w:proofErr w:type="spellStart"/>
-            <w:r>
-              <w:t>radi</w:t>
-            </w:r>
-            <w:proofErr w:type="spellEnd"/>
-            <w:r>
-              <w:t xml:space="preserve"> o </w:t>
-            </w:r>
-            <w:proofErr w:type="spellStart"/>
-            <w:r>
-              <w:t>scenariju</w:t>
-            </w:r>
-            <w:proofErr w:type="spellEnd"/>
-            <w:r>
-              <w:t xml:space="preserve"> </w:t>
-            </w:r>
-            <w:proofErr w:type="spellStart"/>
-            <w:r>
-              <w:t>popunjavanja</w:t>
-            </w:r>
-            <w:proofErr w:type="spellEnd"/>
-            <w:r>
-              <w:t xml:space="preserve"> </w:t>
-            </w:r>
-            <w:proofErr w:type="spellStart"/>
-            <w:r>
-              <w:t>ankete</w:t>
-            </w:r>
-            <w:proofErr w:type="spellEnd"/>
-            <w:r>
-              <w:t xml:space="preserve"> a ne o </w:t>
-            </w:r>
-            <w:proofErr w:type="spellStart"/>
-            <w:r>
-              <w:t>scenariju</w:t>
-            </w:r>
-            <w:proofErr w:type="spellEnd"/>
-            <w:r>
-              <w:t xml:space="preserve"> </w:t>
-            </w:r>
-            <w:proofErr w:type="spellStart"/>
-            <w:r>
-              <w:t>pitanja</w:t>
-            </w:r>
-            <w:proofErr w:type="spellEnd"/>
-            <w:r>
-              <w:t xml:space="preserve"> </w:t>
-            </w:r>
-            <w:proofErr w:type="spellStart"/>
-            <w:r>
-              <w:t>korisnika</w:t>
-            </w:r>
-            <w:proofErr w:type="spellEnd"/>
-            <w:r>
-              <w:t>.</w:t>
+              <w:t>U sadrzaju pise da se u drugoj tacki radi o scenariju popunjavanja ankete</w:t>
+            </w:r>
+            <w:r>
+              <w:t xml:space="preserve"> a ne o scenariju pitanja korisnika.</w:t>
             </w:r>
           </w:p>
         </w:tc>
@@ -4411,6 +3386,9 @@
               <w:spacing w:before="40" w:after="40"/>
               <w:jc w:val="center"/>
             </w:pPr>
+            <w:r>
+              <w:t>X</w:t>
+            </w:r>
           </w:p>
         </w:tc>
       </w:tr>

</xml_diff>